<commit_message>
Updated Design Rationale: Additional information for improvement
</commit_message>
<xml_diff>
--- a/Documentation/Working_Documents/Rocket_Switch_Interface_Design_Rationale.docx
+++ b/Documentation/Working_Documents/Rocket_Switch_Interface_Design_Rationale.docx
@@ -5606,7 +5606,7 @@
                 <w:sz w:val="24"/>
               </w:rPr>
               <w:drawing>
-                <wp:anchor distT="0" distB="0" distL="114300" distR="114300" simplePos="0" relativeHeight="251659264" behindDoc="0" locked="0" layoutInCell="1" allowOverlap="1" wp14:anchorId="61D32F58" wp14:editId="7DCC402C">
+                <wp:anchor distT="0" distB="0" distL="114300" distR="114300" simplePos="0" relativeHeight="251658240" behindDoc="0" locked="0" layoutInCell="1" allowOverlap="1" wp14:anchorId="61D32F58" wp14:editId="7DCC402C">
                   <wp:simplePos x="0" y="0"/>
                   <wp:positionH relativeFrom="column">
                     <wp:posOffset>0</wp:posOffset>
@@ -5777,7 +5777,7 @@
                 <w:sz w:val="24"/>
               </w:rPr>
               <w:drawing>
-                <wp:anchor distT="0" distB="0" distL="114300" distR="114300" simplePos="0" relativeHeight="251660288" behindDoc="0" locked="0" layoutInCell="1" allowOverlap="1" wp14:anchorId="49022317" wp14:editId="720906A3">
+                <wp:anchor distT="0" distB="0" distL="114300" distR="114300" simplePos="0" relativeHeight="251658241" behindDoc="0" locked="0" layoutInCell="1" allowOverlap="1" wp14:anchorId="49022317" wp14:editId="720906A3">
                   <wp:simplePos x="0" y="0"/>
                   <wp:positionH relativeFrom="column">
                     <wp:posOffset>0</wp:posOffset>
@@ -5869,7 +5869,7 @@
                 <w:sz w:val="24"/>
               </w:rPr>
               <w:drawing>
-                <wp:anchor distT="0" distB="0" distL="114300" distR="114300" simplePos="0" relativeHeight="251661312" behindDoc="0" locked="0" layoutInCell="1" allowOverlap="1" wp14:anchorId="5F50A0E3" wp14:editId="3339001A">
+                <wp:anchor distT="0" distB="0" distL="114300" distR="114300" simplePos="0" relativeHeight="251658242" behindDoc="0" locked="0" layoutInCell="1" allowOverlap="1" wp14:anchorId="5F50A0E3" wp14:editId="3339001A">
                   <wp:simplePos x="0" y="0"/>
                   <wp:positionH relativeFrom="column">
                     <wp:posOffset>0</wp:posOffset>
@@ -7984,7 +7984,7 @@
           <w:lang w:val="en-US" w:eastAsia="zh-CN"/>
         </w:rPr>
         <w:drawing>
-          <wp:inline distT="0" distB="0" distL="0" distR="0" wp14:anchorId="20E15B91" wp14:editId="008287A5">
+          <wp:inline distT="0" distB="0" distL="0" distR="0" wp14:anchorId="20E15B91" wp14:editId="6FC0FFBB">
             <wp:extent cx="2670148" cy="2670148"/>
             <wp:effectExtent l="0" t="0" r="0" b="0"/>
             <wp:docPr id="12" name="Picture 12"/>
@@ -7999,7 +7999,7 @@
                     <pic:cNvPicPr/>
                   </pic:nvPicPr>
                   <pic:blipFill>
-                    <a:blip r:embed="rId41">
+                    <a:blip r:embed="rId41" cstate="print">
                       <a:extLst>
                         <a:ext uri="{28A0092B-C50C-407E-A947-70E740481C1C}">
                           <a14:useLocalDpi xmlns:a14="http://schemas.microsoft.com/office/drawing/2010/main" val="0"/>
@@ -8028,6 +8028,16 @@
     </w:p>
     <w:p>
       <w:pPr>
+        <w:spacing w:after="160" w:line="259" w:lineRule="auto"/>
+        <w:rPr>
+          <w:rFonts w:ascii="Calibri" w:eastAsia="DengXian" w:hAnsi="Calibri" w:cs="Times New Roman"/>
+          <w:sz w:val="24"/>
+          <w:lang w:val="en-US" w:eastAsia="zh-CN"/>
+        </w:rPr>
+      </w:pPr>
+    </w:p>
+    <w:p>
+      <w:pPr>
         <w:pStyle w:val="Heading3"/>
         <w:rPr>
           <w:rFonts w:eastAsia="DengXian"/>
@@ -8554,50 +8564,257 @@
       </w:tr>
     </w:tbl>
     <w:p>
-      <w:pPr>
-        <w:spacing w:after="160" w:line="259" w:lineRule="auto"/>
-      </w:pPr>
+      <w:r>
+        <w:t>STX-3120-3B</w:t>
+      </w:r>
+      <w:r>
+        <w:t xml:space="preserve"> 3.5mm jack would be idea </w:t>
+      </w:r>
+      <w:r>
+        <w:t xml:space="preserve">for this concept due to </w:t>
+      </w:r>
+      <w:proofErr w:type="gramStart"/>
+      <w:r>
+        <w:t>it’s</w:t>
+      </w:r>
+      <w:proofErr w:type="gramEnd"/>
+      <w:r>
+        <w:t xml:space="preserve"> </w:t>
+      </w:r>
+      <w:r>
+        <w:t>breadboard</w:t>
+      </w:r>
+      <w:r>
+        <w:t xml:space="preserve"> friendly characteristic.</w:t>
+      </w:r>
     </w:p>
     <w:p>
-      <w:r>
-        <w:t>STX-3120-3B</w:t>
-      </w:r>
-      <w:r>
-        <w:t xml:space="preserve"> 3.5mm jack would be idea </w:t>
-      </w:r>
-      <w:r>
-        <w:t xml:space="preserve">for this concept due to </w:t>
-      </w:r>
-      <w:proofErr w:type="gramStart"/>
-      <w:r>
-        <w:t>it’s</w:t>
-      </w:r>
-      <w:proofErr w:type="gramEnd"/>
-      <w:r>
-        <w:t xml:space="preserve"> </w:t>
-      </w:r>
-      <w:r>
-        <w:t>breadboard</w:t>
-      </w:r>
-      <w:r>
-        <w:t xml:space="preserve"> friendly characteristic.</w:t>
+      <w:pPr>
+        <w:pStyle w:val="Heading3"/>
+      </w:pPr>
+      <w:r>
+        <w:t xml:space="preserve">Concept 7: 3D Printed </w:t>
       </w:r>
     </w:p>
     <w:p>
       <w:pPr>
-        <w:pStyle w:val="Heading3"/>
-      </w:pPr>
-      <w:r>
-        <w:t xml:space="preserve">Concept </w:t>
-      </w:r>
-      <w:r>
-        <w:t>7</w:t>
-      </w:r>
-      <w:r>
-        <w:t xml:space="preserve">: </w:t>
-      </w:r>
-      <w:r>
-        <w:t xml:space="preserve">3D Printed version </w:t>
+        <w:numPr>
+          <w:ilvl w:val="0"/>
+          <w:numId w:val="23"/>
+        </w:numPr>
+        <w:spacing w:after="160" w:line="259" w:lineRule="auto"/>
+        <w:contextualSpacing/>
+        <w:rPr>
+          <w:rFonts w:ascii="Calibri" w:eastAsia="DengXian" w:hAnsi="Calibri" w:cs="Times New Roman"/>
+          <w:sz w:val="24"/>
+          <w:lang w:val="en-US" w:eastAsia="zh-CN"/>
+        </w:rPr>
+      </w:pPr>
+      <w:hyperlink r:id="rId51" w:history="1">
+        <w:r>
+          <w:rPr>
+            <w:rFonts w:ascii="Calibri" w:eastAsia="DengXian" w:hAnsi="Calibri" w:cs="Times New Roman"/>
+            <w:color w:val="0563C1"/>
+            <w:sz w:val="24"/>
+            <w:u w:val="single"/>
+            <w:lang w:val="en-US" w:eastAsia="zh-CN"/>
+          </w:rPr>
+          <w:t xml:space="preserve">Adafruit Rotary </w:t>
+        </w:r>
+        <w:proofErr w:type="spellStart"/>
+        <w:r>
+          <w:rPr>
+            <w:rFonts w:ascii="Calibri" w:eastAsia="DengXian" w:hAnsi="Calibri" w:cs="Times New Roman"/>
+            <w:color w:val="0563C1"/>
+            <w:sz w:val="24"/>
+            <w:u w:val="single"/>
+            <w:lang w:val="en-US" w:eastAsia="zh-CN"/>
+          </w:rPr>
+          <w:t>Trinkey</w:t>
+        </w:r>
+        <w:proofErr w:type="spellEnd"/>
+      </w:hyperlink>
+    </w:p>
+    <w:p>
+      <w:pPr>
+        <w:numPr>
+          <w:ilvl w:val="0"/>
+          <w:numId w:val="23"/>
+        </w:numPr>
+        <w:spacing w:after="160" w:line="259" w:lineRule="auto"/>
+        <w:contextualSpacing/>
+        <w:rPr>
+          <w:rFonts w:ascii="Calibri" w:eastAsia="DengXian" w:hAnsi="Calibri" w:cs="Times New Roman"/>
+          <w:sz w:val="24"/>
+          <w:lang w:val="en-US" w:eastAsia="zh-CN"/>
+        </w:rPr>
+      </w:pPr>
+      <w:r>
+        <w:rPr>
+          <w:rFonts w:ascii="Calibri" w:eastAsia="DengXian" w:hAnsi="Calibri" w:cs="Times New Roman"/>
+          <w:sz w:val="24"/>
+          <w:lang w:val="en-US" w:eastAsia="zh-CN"/>
+        </w:rPr>
+        <w:t>Total cost: $</w:t>
+      </w:r>
+      <w:r>
+        <w:rPr>
+          <w:rFonts w:ascii="Calibri" w:eastAsia="DengXian" w:hAnsi="Calibri" w:cs="Times New Roman"/>
+          <w:sz w:val="24"/>
+          <w:lang w:val="en-US" w:eastAsia="zh-CN"/>
+        </w:rPr>
+        <w:t>13.9</w:t>
+      </w:r>
+    </w:p>
+    <w:p>
+      <w:pPr>
+        <w:numPr>
+          <w:ilvl w:val="0"/>
+          <w:numId w:val="29"/>
+        </w:numPr>
+        <w:spacing w:after="160" w:line="259" w:lineRule="auto"/>
+        <w:contextualSpacing/>
+        <w:rPr>
+          <w:rFonts w:ascii="Calibri" w:eastAsia="DengXian" w:hAnsi="Calibri" w:cs="Times New Roman"/>
+          <w:sz w:val="24"/>
+          <w:lang w:val="en-US" w:eastAsia="zh-CN"/>
+        </w:rPr>
+      </w:pPr>
+      <w:r>
+        <w:rPr>
+          <w:rFonts w:ascii="Calibri" w:eastAsia="DengXian" w:hAnsi="Calibri" w:cs="Times New Roman"/>
+          <w:sz w:val="24"/>
+          <w:lang w:val="en-US" w:eastAsia="zh-CN"/>
+        </w:rPr>
+        <w:t xml:space="preserve">Adafruit </w:t>
+      </w:r>
+      <w:proofErr w:type="spellStart"/>
+      <w:r>
+        <w:rPr>
+          <w:rFonts w:ascii="Calibri" w:eastAsia="DengXian" w:hAnsi="Calibri" w:cs="Times New Roman"/>
+          <w:sz w:val="24"/>
+          <w:lang w:val="en-US" w:eastAsia="zh-CN"/>
+        </w:rPr>
+        <w:t>NeoKey</w:t>
+      </w:r>
+      <w:proofErr w:type="spellEnd"/>
+      <w:r>
+        <w:rPr>
+          <w:rFonts w:ascii="Calibri" w:eastAsia="DengXian" w:hAnsi="Calibri" w:cs="Times New Roman"/>
+          <w:sz w:val="24"/>
+          <w:lang w:val="en-US" w:eastAsia="zh-CN"/>
+        </w:rPr>
+        <w:t xml:space="preserve"> </w:t>
+      </w:r>
+      <w:proofErr w:type="spellStart"/>
+      <w:r>
+        <w:rPr>
+          <w:rFonts w:ascii="Calibri" w:eastAsia="DengXian" w:hAnsi="Calibri" w:cs="Times New Roman"/>
+          <w:sz w:val="24"/>
+          <w:lang w:val="en-US" w:eastAsia="zh-CN"/>
+        </w:rPr>
+        <w:t>Trinkey</w:t>
+      </w:r>
+      <w:proofErr w:type="spellEnd"/>
+      <w:r>
+        <w:rPr>
+          <w:rFonts w:ascii="Calibri" w:eastAsia="DengXian" w:hAnsi="Calibri" w:cs="Times New Roman"/>
+          <w:sz w:val="24"/>
+          <w:lang w:val="en-US" w:eastAsia="zh-CN"/>
+        </w:rPr>
+        <w:t xml:space="preserve"> x 1: $9.73</w:t>
+      </w:r>
+    </w:p>
+    <w:p>
+      <w:pPr>
+        <w:numPr>
+          <w:ilvl w:val="0"/>
+          <w:numId w:val="29"/>
+        </w:numPr>
+        <w:spacing w:after="160" w:line="259" w:lineRule="auto"/>
+        <w:contextualSpacing/>
+        <w:rPr>
+          <w:rFonts w:ascii="Calibri" w:eastAsia="DengXian" w:hAnsi="Calibri" w:cs="Times New Roman"/>
+          <w:sz w:val="24"/>
+          <w:lang w:val="en-US" w:eastAsia="zh-CN"/>
+        </w:rPr>
+      </w:pPr>
+      <w:r>
+        <w:rPr>
+          <w:rFonts w:ascii="Calibri" w:eastAsia="DengXian" w:hAnsi="Calibri" w:cs="Times New Roman"/>
+          <w:sz w:val="24"/>
+          <w:lang w:val="en-US" w:eastAsia="zh-CN"/>
+        </w:rPr>
+        <w:t>STX-3120-3B 3.5mm Jack Stereo x 2: $1.16</w:t>
+      </w:r>
+    </w:p>
+    <w:p>
+      <w:pPr>
+        <w:numPr>
+          <w:ilvl w:val="0"/>
+          <w:numId w:val="29"/>
+        </w:numPr>
+        <w:spacing w:after="160" w:line="259" w:lineRule="auto"/>
+        <w:contextualSpacing/>
+        <w:rPr>
+          <w:rFonts w:ascii="Calibri" w:eastAsia="DengXian" w:hAnsi="Calibri" w:cs="Times New Roman"/>
+          <w:sz w:val="24"/>
+          <w:lang w:val="en-US" w:eastAsia="zh-CN"/>
+        </w:rPr>
+      </w:pPr>
+      <w:r>
+        <w:rPr>
+          <w:rFonts w:ascii="Calibri" w:eastAsia="DengXian" w:hAnsi="Calibri" w:cs="Times New Roman"/>
+          <w:sz w:val="24"/>
+          <w:lang w:val="en-US" w:eastAsia="zh-CN"/>
+        </w:rPr>
+        <w:t>4.7 kΩs 1/4W Through Hole Resistor x 2: $0.15</w:t>
+      </w:r>
+    </w:p>
+    <w:p>
+      <w:pPr>
+        <w:numPr>
+          <w:ilvl w:val="0"/>
+          <w:numId w:val="29"/>
+        </w:numPr>
+        <w:spacing w:after="160" w:line="259" w:lineRule="auto"/>
+        <w:contextualSpacing/>
+        <w:rPr>
+          <w:rFonts w:ascii="Calibri" w:eastAsia="DengXian" w:hAnsi="Calibri" w:cs="Times New Roman"/>
+          <w:sz w:val="24"/>
+          <w:lang w:val="en-US" w:eastAsia="zh-CN"/>
+        </w:rPr>
+      </w:pPr>
+      <w:r>
+        <w:rPr>
+          <w:rFonts w:ascii="Calibri" w:eastAsia="DengXian" w:hAnsi="Calibri" w:cs="Times New Roman"/>
+          <w:sz w:val="24"/>
+          <w:lang w:val="en-US" w:eastAsia="zh-CN"/>
+        </w:rPr>
+        <w:t>Hook-Up Wire x 1: $1.05</w:t>
+      </w:r>
+    </w:p>
+    <w:p>
+      <w:pPr>
+        <w:numPr>
+          <w:ilvl w:val="0"/>
+          <w:numId w:val="29"/>
+        </w:numPr>
+        <w:spacing w:after="160" w:line="259" w:lineRule="auto"/>
+        <w:contextualSpacing/>
+        <w:rPr>
+          <w:rFonts w:ascii="Calibri" w:eastAsia="DengXian" w:hAnsi="Calibri" w:cs="Times New Roman"/>
+          <w:sz w:val="24"/>
+          <w:lang w:val="en-US" w:eastAsia="zh-CN"/>
+        </w:rPr>
+      </w:pPr>
+      <w:r>
+        <w:rPr>
+          <w:rFonts w:ascii="Calibri" w:eastAsia="DengXian" w:hAnsi="Calibri" w:cs="Times New Roman"/>
+          <w:sz w:val="24"/>
+          <w:lang w:val="en-US" w:eastAsia="zh-CN"/>
+        </w:rPr>
+        <w:t>Filament Cost: ~ $0.5</w:t>
       </w:r>
     </w:p>
     <w:p/>
@@ -9221,16 +9438,6 @@
     </w:tbl>
     <w:p>
       <w:pPr>
-        <w:spacing w:after="160" w:line="259" w:lineRule="auto"/>
-        <w:rPr>
-          <w:rFonts w:ascii="Calibri" w:eastAsia="DengXian" w:hAnsi="Calibri" w:cs="Times New Roman"/>
-          <w:sz w:val="24"/>
-          <w:lang w:val="en-US" w:eastAsia="zh-CN"/>
-        </w:rPr>
-      </w:pPr>
-    </w:p>
-    <w:p>
-      <w:pPr>
         <w:numPr>
           <w:ilvl w:val="0"/>
           <w:numId w:val="24"/>
@@ -9243,16 +9450,15 @@
           <w:lang w:val="en-US" w:eastAsia="zh-CN"/>
         </w:rPr>
       </w:pPr>
-      <w:proofErr w:type="spellStart"/>
-      <w:r>
-        <w:rPr>
-          <w:rFonts w:ascii="Calibri" w:eastAsia="DengXian" w:hAnsi="Calibri" w:cs="Times New Roman"/>
-          <w:sz w:val="24"/>
-          <w:lang w:val="en-US" w:eastAsia="zh-CN"/>
-        </w:rPr>
-        <w:t>ProtoBoard</w:t>
-      </w:r>
-      <w:proofErr w:type="spellEnd"/>
+      <w:r>
+        <w:rPr>
+          <w:rFonts w:ascii="Calibri" w:eastAsia="DengXian" w:hAnsi="Calibri" w:cs="Times New Roman"/>
+          <w:sz w:val="24"/>
+          <w:lang w:val="en-US" w:eastAsia="zh-CN"/>
+        </w:rPr>
+        <w:lastRenderedPageBreak/>
+        <w:t>3D Printed</w:t>
+      </w:r>
     </w:p>
     <w:p>
       <w:pPr>
@@ -9274,48 +9480,54 @@
           <w:sz w:val="24"/>
           <w:lang w:val="en-US" w:eastAsia="zh-CN"/>
         </w:rPr>
-        <w:t>Unit cost: $12.34 ($16.13 CAD)</w:t>
+        <w:t>Unit cost: $1</w:t>
+      </w:r>
+      <w:r>
+        <w:rPr>
+          <w:rFonts w:ascii="Calibri" w:eastAsia="DengXian" w:hAnsi="Calibri" w:cs="Times New Roman"/>
+          <w:sz w:val="24"/>
+          <w:lang w:val="en-US" w:eastAsia="zh-CN"/>
+        </w:rPr>
+        <w:t>0.2</w:t>
+      </w:r>
+      <w:r>
+        <w:rPr>
+          <w:rFonts w:ascii="Calibri" w:eastAsia="DengXian" w:hAnsi="Calibri" w:cs="Times New Roman"/>
+          <w:sz w:val="24"/>
+          <w:lang w:val="en-US" w:eastAsia="zh-CN"/>
+        </w:rPr>
+        <w:t xml:space="preserve"> ($</w:t>
+      </w:r>
+      <w:r>
+        <w:rPr>
+          <w:rFonts w:ascii="Calibri" w:eastAsia="DengXian" w:hAnsi="Calibri" w:cs="Times New Roman"/>
+          <w:sz w:val="24"/>
+          <w:lang w:val="en-US" w:eastAsia="zh-CN"/>
+        </w:rPr>
+        <w:t>13.9</w:t>
+      </w:r>
+      <w:r>
+        <w:rPr>
+          <w:rFonts w:ascii="Calibri" w:eastAsia="DengXian" w:hAnsi="Calibri" w:cs="Times New Roman"/>
+          <w:sz w:val="24"/>
+          <w:lang w:val="en-US" w:eastAsia="zh-CN"/>
+        </w:rPr>
+        <w:t xml:space="preserve"> </w:t>
+      </w:r>
+      <w:r>
+        <w:rPr>
+          <w:rFonts w:ascii="Calibri" w:eastAsia="DengXian" w:hAnsi="Calibri" w:cs="Times New Roman"/>
+          <w:sz w:val="24"/>
+          <w:lang w:val="en-US" w:eastAsia="zh-CN"/>
+        </w:rPr>
+        <w:t>CAD)</w:t>
       </w:r>
     </w:p>
     <w:p>
       <w:pPr>
-        <w:spacing w:after="160" w:line="259" w:lineRule="auto"/>
-        <w:contextualSpacing/>
-        <w:rPr>
-          <w:rFonts w:ascii="Calibri" w:eastAsia="DengXian" w:hAnsi="Calibri" w:cs="Times New Roman"/>
-          <w:sz w:val="24"/>
-          <w:lang w:val="en-US" w:eastAsia="zh-CN"/>
-        </w:rPr>
-      </w:pPr>
-    </w:p>
-    <w:p>
-      <w:pPr>
-        <w:spacing w:after="160" w:line="259" w:lineRule="auto"/>
-        <w:contextualSpacing/>
-        <w:rPr>
-          <w:rFonts w:ascii="Calibri" w:eastAsia="DengXian" w:hAnsi="Calibri" w:cs="Times New Roman"/>
-          <w:sz w:val="24"/>
-          <w:lang w:val="en-US" w:eastAsia="zh-CN"/>
-        </w:rPr>
-      </w:pPr>
-    </w:p>
-    <w:p>
-      <w:pPr>
-        <w:spacing w:after="160" w:line="259" w:lineRule="auto"/>
-        <w:contextualSpacing/>
-        <w:rPr>
-          <w:rFonts w:ascii="Calibri" w:eastAsia="DengXian" w:hAnsi="Calibri" w:cs="Times New Roman"/>
-          <w:sz w:val="24"/>
-          <w:lang w:val="en-US" w:eastAsia="zh-CN"/>
-        </w:rPr>
-      </w:pPr>
-    </w:p>
-    <w:p>
-      <w:pPr>
         <w:pStyle w:val="Heading1"/>
       </w:pPr>
       <w:r>
-        <w:lastRenderedPageBreak/>
         <w:t>Concept Selection</w:t>
       </w:r>
     </w:p>
@@ -9434,8 +9646,8 @@
         <w:gridCol w:w="992"/>
         <w:gridCol w:w="1276"/>
         <w:gridCol w:w="1417"/>
-        <w:gridCol w:w="1560"/>
-        <w:gridCol w:w="1984"/>
+        <w:gridCol w:w="1418"/>
+        <w:gridCol w:w="2126"/>
       </w:tblGrid>
       <w:tr>
         <w:trPr>
@@ -9444,6 +9656,7 @@
         <w:tc>
           <w:tcPr>
             <w:tcW w:w="1129" w:type="dxa"/>
+            <w:shd w:val="clear" w:color="auto" w:fill="C9C6EA" w:themeFill="text2" w:themeFillTint="33"/>
           </w:tcPr>
           <w:p>
             <w:pPr>
@@ -9471,6 +9684,7 @@
         <w:tc>
           <w:tcPr>
             <w:tcW w:w="1418" w:type="dxa"/>
+            <w:shd w:val="clear" w:color="auto" w:fill="C9C6EA" w:themeFill="text2" w:themeFillTint="33"/>
           </w:tcPr>
           <w:p>
             <w:pPr>
@@ -9498,6 +9712,7 @@
         <w:tc>
           <w:tcPr>
             <w:tcW w:w="992" w:type="dxa"/>
+            <w:shd w:val="clear" w:color="auto" w:fill="C9C6EA" w:themeFill="text2" w:themeFillTint="33"/>
           </w:tcPr>
           <w:p>
             <w:pPr>
@@ -9525,6 +9740,7 @@
         <w:tc>
           <w:tcPr>
             <w:tcW w:w="1276" w:type="dxa"/>
+            <w:shd w:val="clear" w:color="auto" w:fill="C9C6EA" w:themeFill="text2" w:themeFillTint="33"/>
           </w:tcPr>
           <w:p>
             <w:pPr>
@@ -9552,6 +9768,7 @@
         <w:tc>
           <w:tcPr>
             <w:tcW w:w="1417" w:type="dxa"/>
+            <w:shd w:val="clear" w:color="auto" w:fill="C9C6EA" w:themeFill="text2" w:themeFillTint="33"/>
           </w:tcPr>
           <w:p>
             <w:pPr>
@@ -9588,7 +9805,8 @@
         </w:tc>
         <w:tc>
           <w:tcPr>
-            <w:tcW w:w="1560" w:type="dxa"/>
+            <w:tcW w:w="1418" w:type="dxa"/>
+            <w:shd w:val="clear" w:color="auto" w:fill="C9C6EA" w:themeFill="text2" w:themeFillTint="33"/>
           </w:tcPr>
           <w:p>
             <w:pPr>
@@ -9625,7 +9843,8 @@
         </w:tc>
         <w:tc>
           <w:tcPr>
-            <w:tcW w:w="1984" w:type="dxa"/>
+            <w:tcW w:w="2126" w:type="dxa"/>
+            <w:shd w:val="clear" w:color="auto" w:fill="C9C6EA" w:themeFill="text2" w:themeFillTint="33"/>
           </w:tcPr>
           <w:p>
             <w:pPr>
@@ -9792,7 +10011,7 @@
         </w:tc>
         <w:tc>
           <w:tcPr>
-            <w:tcW w:w="1560" w:type="dxa"/>
+            <w:tcW w:w="1418" w:type="dxa"/>
           </w:tcPr>
           <w:p>
             <w:pPr>
@@ -9815,7 +10034,7 @@
         </w:tc>
         <w:tc>
           <w:tcPr>
-            <w:tcW w:w="1984" w:type="dxa"/>
+            <w:tcW w:w="2126" w:type="dxa"/>
           </w:tcPr>
           <w:p>
             <w:pPr>
@@ -9973,7 +10192,7 @@
         </w:tc>
         <w:tc>
           <w:tcPr>
-            <w:tcW w:w="1560" w:type="dxa"/>
+            <w:tcW w:w="1418" w:type="dxa"/>
             <w:shd w:val="clear" w:color="auto" w:fill="BDFFF6" w:themeFill="accent5" w:themeFillTint="33"/>
           </w:tcPr>
           <w:p>
@@ -9997,7 +10216,7 @@
         </w:tc>
         <w:tc>
           <w:tcPr>
-            <w:tcW w:w="1984" w:type="dxa"/>
+            <w:tcW w:w="2126" w:type="dxa"/>
             <w:shd w:val="clear" w:color="auto" w:fill="BDFFF6" w:themeFill="accent5" w:themeFillTint="33"/>
           </w:tcPr>
           <w:p>
@@ -10159,7 +10378,7 @@
         </w:tc>
         <w:tc>
           <w:tcPr>
-            <w:tcW w:w="1560" w:type="dxa"/>
+            <w:tcW w:w="1418" w:type="dxa"/>
           </w:tcPr>
           <w:p>
             <w:pPr>
@@ -10182,7 +10401,7 @@
         </w:tc>
         <w:tc>
           <w:tcPr>
-            <w:tcW w:w="1984" w:type="dxa"/>
+            <w:tcW w:w="2126" w:type="dxa"/>
           </w:tcPr>
           <w:p>
             <w:pPr>
@@ -10361,7 +10580,7 @@
         </w:tc>
         <w:tc>
           <w:tcPr>
-            <w:tcW w:w="1560" w:type="dxa"/>
+            <w:tcW w:w="1418" w:type="dxa"/>
           </w:tcPr>
           <w:p>
             <w:pPr>
@@ -10392,7 +10611,7 @@
         </w:tc>
         <w:tc>
           <w:tcPr>
-            <w:tcW w:w="1984" w:type="dxa"/>
+            <w:tcW w:w="2126" w:type="dxa"/>
           </w:tcPr>
           <w:p>
             <w:pPr>
@@ -10565,7 +10784,7 @@
         </w:tc>
         <w:tc>
           <w:tcPr>
-            <w:tcW w:w="1560" w:type="dxa"/>
+            <w:tcW w:w="1418" w:type="dxa"/>
           </w:tcPr>
           <w:p>
             <w:pPr>
@@ -10588,7 +10807,7 @@
         </w:tc>
         <w:tc>
           <w:tcPr>
-            <w:tcW w:w="1984" w:type="dxa"/>
+            <w:tcW w:w="2126" w:type="dxa"/>
           </w:tcPr>
           <w:p>
             <w:pPr>
@@ -10618,6 +10837,188 @@
         <w:tc>
           <w:tcPr>
             <w:tcW w:w="1129" w:type="dxa"/>
+            <w:shd w:val="clear" w:color="auto" w:fill="auto"/>
+          </w:tcPr>
+          <w:p>
+            <w:pPr>
+              <w:jc w:val="center"/>
+              <w:rPr>
+                <w:rFonts w:ascii="Calibri" w:eastAsia="DengXian" w:hAnsi="Calibri" w:cs="Times New Roman"/>
+                <w:sz w:val="24"/>
+                <w:lang w:val="en-US"/>
+              </w:rPr>
+            </w:pPr>
+            <w:bookmarkStart w:id="2" w:name="_Hlk118116839"/>
+            <w:r>
+              <w:rPr>
+                <w:rFonts w:ascii="Calibri" w:eastAsia="DengXian" w:hAnsi="Calibri" w:cs="Times New Roman"/>
+                <w:sz w:val="24"/>
+                <w:lang w:val="en-US"/>
+              </w:rPr>
+              <w:t>Breadboard</w:t>
+            </w:r>
+            <w:bookmarkEnd w:id="2"/>
+          </w:p>
+        </w:tc>
+        <w:tc>
+          <w:tcPr>
+            <w:tcW w:w="1418" w:type="dxa"/>
+            <w:shd w:val="clear" w:color="auto" w:fill="auto"/>
+          </w:tcPr>
+          <w:p>
+            <w:pPr>
+              <w:jc w:val="center"/>
+              <w:rPr>
+                <w:rFonts w:ascii="Calibri" w:eastAsia="DengXian" w:hAnsi="Calibri" w:cs="Times New Roman"/>
+                <w:sz w:val="24"/>
+                <w:lang w:val="en-US"/>
+              </w:rPr>
+            </w:pPr>
+            <w:r>
+              <w:rPr>
+                <w:rFonts w:ascii="Calibri" w:eastAsia="DengXian" w:hAnsi="Calibri" w:cs="Times New Roman"/>
+                <w:sz w:val="24"/>
+                <w:lang w:val="en-US"/>
+              </w:rPr>
+              <w:t xml:space="preserve">Rotary </w:t>
+            </w:r>
+            <w:proofErr w:type="spellStart"/>
+            <w:r>
+              <w:rPr>
+                <w:rFonts w:ascii="Calibri" w:eastAsia="DengXian" w:hAnsi="Calibri" w:cs="Times New Roman"/>
+                <w:sz w:val="24"/>
+                <w:lang w:val="en-US"/>
+              </w:rPr>
+              <w:t>Trinkey</w:t>
+            </w:r>
+            <w:proofErr w:type="spellEnd"/>
+          </w:p>
+        </w:tc>
+        <w:tc>
+          <w:tcPr>
+            <w:tcW w:w="992" w:type="dxa"/>
+            <w:shd w:val="clear" w:color="auto" w:fill="auto"/>
+          </w:tcPr>
+          <w:p>
+            <w:pPr>
+              <w:jc w:val="center"/>
+              <w:rPr>
+                <w:rFonts w:ascii="Calibri" w:eastAsia="DengXian" w:hAnsi="Calibri" w:cs="Times New Roman"/>
+                <w:sz w:val="24"/>
+                <w:lang w:val="en-US"/>
+              </w:rPr>
+            </w:pPr>
+            <w:r>
+              <w:rPr>
+                <w:rFonts w:ascii="Calibri" w:eastAsia="DengXian" w:hAnsi="Calibri" w:cs="Times New Roman"/>
+                <w:sz w:val="24"/>
+                <w:lang w:val="en-US"/>
+              </w:rPr>
+              <w:t>2</w:t>
+            </w:r>
+          </w:p>
+        </w:tc>
+        <w:tc>
+          <w:tcPr>
+            <w:tcW w:w="1276" w:type="dxa"/>
+            <w:shd w:val="clear" w:color="auto" w:fill="auto"/>
+          </w:tcPr>
+          <w:p>
+            <w:pPr>
+              <w:jc w:val="center"/>
+              <w:rPr>
+                <w:rFonts w:ascii="Calibri" w:eastAsia="DengXian" w:hAnsi="Calibri" w:cs="Times New Roman"/>
+                <w:sz w:val="24"/>
+                <w:lang w:val="en-US"/>
+              </w:rPr>
+            </w:pPr>
+            <w:r>
+              <w:rPr>
+                <w:rFonts w:ascii="Calibri" w:eastAsia="DengXian" w:hAnsi="Calibri" w:cs="Times New Roman"/>
+                <w:sz w:val="24"/>
+                <w:lang w:val="en-US"/>
+              </w:rPr>
+              <w:t>$16.13</w:t>
+            </w:r>
+          </w:p>
+        </w:tc>
+        <w:tc>
+          <w:tcPr>
+            <w:tcW w:w="1417" w:type="dxa"/>
+            <w:shd w:val="clear" w:color="auto" w:fill="auto"/>
+          </w:tcPr>
+          <w:p>
+            <w:pPr>
+              <w:jc w:val="center"/>
+              <w:rPr>
+                <w:rFonts w:ascii="Calibri" w:eastAsia="DengXian" w:hAnsi="Calibri" w:cs="Times New Roman"/>
+                <w:sz w:val="24"/>
+                <w:lang w:val="en-US"/>
+              </w:rPr>
+            </w:pPr>
+            <w:r>
+              <w:rPr>
+                <w:rFonts w:ascii="Calibri" w:eastAsia="DengXian" w:hAnsi="Calibri" w:cs="Times New Roman"/>
+                <w:sz w:val="24"/>
+                <w:lang w:val="en-US"/>
+              </w:rPr>
+              <w:t>$16.13</w:t>
+            </w:r>
+          </w:p>
+        </w:tc>
+        <w:tc>
+          <w:tcPr>
+            <w:tcW w:w="1418" w:type="dxa"/>
+            <w:shd w:val="clear" w:color="auto" w:fill="auto"/>
+          </w:tcPr>
+          <w:p>
+            <w:pPr>
+              <w:jc w:val="center"/>
+              <w:rPr>
+                <w:rFonts w:ascii="Calibri" w:eastAsia="DengXian" w:hAnsi="Calibri" w:cs="Times New Roman"/>
+                <w:sz w:val="24"/>
+                <w:lang w:val="en-US"/>
+              </w:rPr>
+            </w:pPr>
+            <w:r>
+              <w:rPr>
+                <w:rFonts w:ascii="Calibri" w:eastAsia="DengXian" w:hAnsi="Calibri" w:cs="Times New Roman"/>
+                <w:sz w:val="24"/>
+                <w:lang w:val="en-US"/>
+              </w:rPr>
+              <w:t>$16.13</w:t>
+            </w:r>
+          </w:p>
+        </w:tc>
+        <w:tc>
+          <w:tcPr>
+            <w:tcW w:w="2126" w:type="dxa"/>
+            <w:shd w:val="clear" w:color="auto" w:fill="auto"/>
+          </w:tcPr>
+          <w:p>
+            <w:pPr>
+              <w:jc w:val="center"/>
+              <w:rPr>
+                <w:rFonts w:ascii="Calibri" w:eastAsia="DengXian" w:hAnsi="Calibri" w:cs="Times New Roman"/>
+                <w:sz w:val="24"/>
+                <w:lang w:val="en-US"/>
+              </w:rPr>
+            </w:pPr>
+            <w:r>
+              <w:rPr>
+                <w:rFonts w:ascii="Calibri" w:eastAsia="DengXian" w:hAnsi="Calibri" w:cs="Times New Roman"/>
+                <w:sz w:val="24"/>
+                <w:lang w:val="en-US"/>
+              </w:rPr>
+              <w:t>10mm x 10mm x 11mm (Total: 21.3 x 10mm x 11mm)</w:t>
+            </w:r>
+          </w:p>
+        </w:tc>
+      </w:tr>
+      <w:tr>
+        <w:tc>
+          <w:tcPr>
+            <w:tcW w:w="1129" w:type="dxa"/>
             <w:shd w:val="clear" w:color="auto" w:fill="BDFFF6" w:themeFill="accent5" w:themeFillTint="33"/>
           </w:tcPr>
           <w:p>
@@ -10626,16 +11027,17 @@
               <w:rPr>
                 <w:rFonts w:ascii="Calibri" w:eastAsia="DengXian" w:hAnsi="Calibri" w:cs="Times New Roman"/>
                 <w:sz w:val="24"/>
-                <w:lang w:val="en-US"/>
-              </w:rPr>
-            </w:pPr>
-            <w:r>
-              <w:rPr>
-                <w:rFonts w:ascii="Calibri" w:eastAsia="DengXian" w:hAnsi="Calibri" w:cs="Times New Roman"/>
-                <w:sz w:val="24"/>
-                <w:lang w:val="en-US"/>
-              </w:rPr>
-              <w:t>Breadboard</w:t>
+                <w:highlight w:val="green"/>
+                <w:lang w:val="en-US"/>
+              </w:rPr>
+            </w:pPr>
+            <w:r>
+              <w:rPr>
+                <w:rFonts w:ascii="Calibri" w:eastAsia="DengXian" w:hAnsi="Calibri" w:cs="Times New Roman"/>
+                <w:sz w:val="24"/>
+                <w:lang w:val="en-US"/>
+              </w:rPr>
+              <w:t>3D Printed</w:t>
             </w:r>
           </w:p>
         </w:tc>
@@ -10650,6 +11052,7 @@
               <w:rPr>
                 <w:rFonts w:ascii="Calibri" w:eastAsia="DengXian" w:hAnsi="Calibri" w:cs="Times New Roman"/>
                 <w:sz w:val="24"/>
+                <w:highlight w:val="green"/>
                 <w:lang w:val="en-US"/>
               </w:rPr>
             </w:pPr>
@@ -10684,6 +11087,7 @@
               <w:rPr>
                 <w:rFonts w:ascii="Calibri" w:eastAsia="DengXian" w:hAnsi="Calibri" w:cs="Times New Roman"/>
                 <w:sz w:val="24"/>
+                <w:highlight w:val="green"/>
                 <w:lang w:val="en-US"/>
               </w:rPr>
             </w:pPr>
@@ -10708,16 +11112,17 @@
               <w:rPr>
                 <w:rFonts w:ascii="Calibri" w:eastAsia="DengXian" w:hAnsi="Calibri" w:cs="Times New Roman"/>
                 <w:sz w:val="24"/>
-                <w:lang w:val="en-US"/>
-              </w:rPr>
-            </w:pPr>
-            <w:r>
-              <w:rPr>
-                <w:rFonts w:ascii="Calibri" w:eastAsia="DengXian" w:hAnsi="Calibri" w:cs="Times New Roman"/>
-                <w:sz w:val="24"/>
-                <w:lang w:val="en-US"/>
-              </w:rPr>
-              <w:t>$16.13</w:t>
+                <w:highlight w:val="green"/>
+                <w:lang w:val="en-US"/>
+              </w:rPr>
+            </w:pPr>
+            <w:r>
+              <w:rPr>
+                <w:rFonts w:ascii="Calibri" w:eastAsia="DengXian" w:hAnsi="Calibri" w:cs="Times New Roman"/>
+                <w:sz w:val="24"/>
+                <w:lang w:val="en-US"/>
+              </w:rPr>
+              <w:t>$13.9</w:t>
             </w:r>
           </w:p>
         </w:tc>
@@ -10732,22 +11137,23 @@
               <w:rPr>
                 <w:rFonts w:ascii="Calibri" w:eastAsia="DengXian" w:hAnsi="Calibri" w:cs="Times New Roman"/>
                 <w:sz w:val="24"/>
-                <w:lang w:val="en-US"/>
-              </w:rPr>
-            </w:pPr>
-            <w:r>
-              <w:rPr>
-                <w:rFonts w:ascii="Calibri" w:eastAsia="DengXian" w:hAnsi="Calibri" w:cs="Times New Roman"/>
-                <w:sz w:val="24"/>
-                <w:lang w:val="en-US"/>
-              </w:rPr>
-              <w:t>$16.13</w:t>
-            </w:r>
-          </w:p>
-        </w:tc>
-        <w:tc>
-          <w:tcPr>
-            <w:tcW w:w="1560" w:type="dxa"/>
+                <w:highlight w:val="green"/>
+                <w:lang w:val="en-US"/>
+              </w:rPr>
+            </w:pPr>
+            <w:r>
+              <w:rPr>
+                <w:rFonts w:ascii="Calibri" w:eastAsia="DengXian" w:hAnsi="Calibri" w:cs="Times New Roman"/>
+                <w:sz w:val="24"/>
+                <w:lang w:val="en-US"/>
+              </w:rPr>
+              <w:t>$13.9</w:t>
+            </w:r>
+          </w:p>
+        </w:tc>
+        <w:tc>
+          <w:tcPr>
+            <w:tcW w:w="1418" w:type="dxa"/>
             <w:shd w:val="clear" w:color="auto" w:fill="BDFFF6" w:themeFill="accent5" w:themeFillTint="33"/>
           </w:tcPr>
           <w:p>
@@ -10756,22 +11162,23 @@
               <w:rPr>
                 <w:rFonts w:ascii="Calibri" w:eastAsia="DengXian" w:hAnsi="Calibri" w:cs="Times New Roman"/>
                 <w:sz w:val="24"/>
-                <w:lang w:val="en-US"/>
-              </w:rPr>
-            </w:pPr>
-            <w:r>
-              <w:rPr>
-                <w:rFonts w:ascii="Calibri" w:eastAsia="DengXian" w:hAnsi="Calibri" w:cs="Times New Roman"/>
-                <w:sz w:val="24"/>
-                <w:lang w:val="en-US"/>
-              </w:rPr>
-              <w:t>$16.13</w:t>
-            </w:r>
-          </w:p>
-        </w:tc>
-        <w:tc>
-          <w:tcPr>
-            <w:tcW w:w="1984" w:type="dxa"/>
+                <w:highlight w:val="green"/>
+                <w:lang w:val="en-US"/>
+              </w:rPr>
+            </w:pPr>
+            <w:r>
+              <w:rPr>
+                <w:rFonts w:ascii="Calibri" w:eastAsia="DengXian" w:hAnsi="Calibri" w:cs="Times New Roman"/>
+                <w:sz w:val="24"/>
+                <w:lang w:val="en-US"/>
+              </w:rPr>
+              <w:t>$13.9</w:t>
+            </w:r>
+          </w:p>
+        </w:tc>
+        <w:tc>
+          <w:tcPr>
+            <w:tcW w:w="2126" w:type="dxa"/>
             <w:shd w:val="clear" w:color="auto" w:fill="BDFFF6" w:themeFill="accent5" w:themeFillTint="33"/>
           </w:tcPr>
           <w:p>
@@ -10780,31 +11187,6 @@
               <w:rPr>
                 <w:rFonts w:ascii="Calibri" w:eastAsia="DengXian" w:hAnsi="Calibri" w:cs="Times New Roman"/>
                 <w:sz w:val="24"/>
-                <w:lang w:val="en-US"/>
-              </w:rPr>
-            </w:pPr>
-            <w:r>
-              <w:rPr>
-                <w:rFonts w:ascii="Calibri" w:eastAsia="DengXian" w:hAnsi="Calibri" w:cs="Times New Roman"/>
-                <w:sz w:val="24"/>
-                <w:lang w:val="en-US"/>
-              </w:rPr>
-              <w:t>10mm x 10mm x 11mm (Total: 21.3 x 10mm x 11mm)</w:t>
-            </w:r>
-          </w:p>
-        </w:tc>
-      </w:tr>
-      <w:tr>
-        <w:tc>
-          <w:tcPr>
-            <w:tcW w:w="1129" w:type="dxa"/>
-          </w:tcPr>
-          <w:p>
-            <w:pPr>
-              <w:jc w:val="center"/>
-              <w:rPr>
-                <w:rFonts w:ascii="Calibri" w:eastAsia="DengXian" w:hAnsi="Calibri" w:cs="Times New Roman"/>
-                <w:sz w:val="24"/>
                 <w:highlight w:val="green"/>
                 <w:lang w:val="en-US"/>
               </w:rPr>
@@ -10815,131 +11197,8 @@
                 <w:sz w:val="24"/>
                 <w:lang w:val="en-US"/>
               </w:rPr>
-              <w:t>3D Printed</w:t>
-            </w:r>
-          </w:p>
-        </w:tc>
-        <w:tc>
-          <w:tcPr>
-            <w:tcW w:w="1418" w:type="dxa"/>
-          </w:tcPr>
-          <w:p>
-            <w:pPr>
-              <w:jc w:val="center"/>
-              <w:rPr>
-                <w:rFonts w:ascii="Calibri" w:eastAsia="DengXian" w:hAnsi="Calibri" w:cs="Times New Roman"/>
-                <w:sz w:val="24"/>
-                <w:highlight w:val="green"/>
-                <w:lang w:val="en-US"/>
-              </w:rPr>
-            </w:pPr>
-            <w:r>
-              <w:rPr>
-                <w:rFonts w:ascii="Calibri" w:eastAsia="DengXian" w:hAnsi="Calibri" w:cs="Times New Roman"/>
-                <w:sz w:val="24"/>
-                <w:lang w:val="en-US"/>
-              </w:rPr>
-              <w:t xml:space="preserve">Rotary </w:t>
-            </w:r>
-            <w:proofErr w:type="spellStart"/>
-            <w:r>
-              <w:rPr>
-                <w:rFonts w:ascii="Calibri" w:eastAsia="DengXian" w:hAnsi="Calibri" w:cs="Times New Roman"/>
-                <w:sz w:val="24"/>
-                <w:lang w:val="en-US"/>
-              </w:rPr>
-              <w:t>Trinkey</w:t>
-            </w:r>
-            <w:proofErr w:type="spellEnd"/>
-          </w:p>
-        </w:tc>
-        <w:tc>
-          <w:tcPr>
-            <w:tcW w:w="992" w:type="dxa"/>
-            <w:shd w:val="clear" w:color="auto" w:fill="auto"/>
-          </w:tcPr>
-          <w:p>
-            <w:pPr>
-              <w:jc w:val="center"/>
-              <w:rPr>
-                <w:rFonts w:ascii="Calibri" w:eastAsia="DengXian" w:hAnsi="Calibri" w:cs="Times New Roman"/>
-                <w:sz w:val="24"/>
-                <w:highlight w:val="green"/>
-                <w:lang w:val="en-US"/>
-              </w:rPr>
-            </w:pPr>
-            <w:r>
-              <w:rPr>
-                <w:rFonts w:ascii="Calibri" w:eastAsia="DengXian" w:hAnsi="Calibri" w:cs="Times New Roman"/>
-                <w:sz w:val="24"/>
-                <w:lang w:val="en-US"/>
-              </w:rPr>
-              <w:t>2</w:t>
-            </w:r>
-          </w:p>
-        </w:tc>
-        <w:tc>
-          <w:tcPr>
-            <w:tcW w:w="1276" w:type="dxa"/>
-          </w:tcPr>
-          <w:p>
-            <w:pPr>
-              <w:jc w:val="center"/>
-              <w:rPr>
-                <w:rFonts w:ascii="Calibri" w:eastAsia="DengXian" w:hAnsi="Calibri" w:cs="Times New Roman"/>
-                <w:sz w:val="24"/>
-                <w:highlight w:val="green"/>
-                <w:lang w:val="en-US"/>
-              </w:rPr>
-            </w:pPr>
-          </w:p>
-        </w:tc>
-        <w:tc>
-          <w:tcPr>
-            <w:tcW w:w="1417" w:type="dxa"/>
-          </w:tcPr>
-          <w:p>
-            <w:pPr>
-              <w:jc w:val="center"/>
-              <w:rPr>
-                <w:rFonts w:ascii="Calibri" w:eastAsia="DengXian" w:hAnsi="Calibri" w:cs="Times New Roman"/>
-                <w:sz w:val="24"/>
-                <w:highlight w:val="green"/>
-                <w:lang w:val="en-US"/>
-              </w:rPr>
-            </w:pPr>
-          </w:p>
-        </w:tc>
-        <w:tc>
-          <w:tcPr>
-            <w:tcW w:w="1560" w:type="dxa"/>
-          </w:tcPr>
-          <w:p>
-            <w:pPr>
-              <w:jc w:val="center"/>
-              <w:rPr>
-                <w:rFonts w:ascii="Calibri" w:eastAsia="DengXian" w:hAnsi="Calibri" w:cs="Times New Roman"/>
-                <w:sz w:val="24"/>
-                <w:highlight w:val="green"/>
-                <w:lang w:val="en-US"/>
-              </w:rPr>
-            </w:pPr>
-          </w:p>
-        </w:tc>
-        <w:tc>
-          <w:tcPr>
-            <w:tcW w:w="1984" w:type="dxa"/>
-          </w:tcPr>
-          <w:p>
-            <w:pPr>
-              <w:jc w:val="center"/>
-              <w:rPr>
-                <w:rFonts w:ascii="Calibri" w:eastAsia="DengXian" w:hAnsi="Calibri" w:cs="Times New Roman"/>
-                <w:sz w:val="24"/>
-                <w:highlight w:val="green"/>
-                <w:lang w:val="en-US"/>
-              </w:rPr>
-            </w:pPr>
+              <w:t>N/A</w:t>
+            </w:r>
           </w:p>
         </w:tc>
       </w:tr>
@@ -10969,50 +11228,407 @@
           <w:sz w:val="24"/>
           <w:lang w:val="en-US" w:eastAsia="zh-CN"/>
         </w:rPr>
+        <w:t xml:space="preserve">The </w:t>
+      </w:r>
+      <w:r>
+        <w:rPr>
+          <w:rFonts w:ascii="Calibri" w:eastAsia="DengXian" w:hAnsi="Calibri" w:cs="Times New Roman"/>
+          <w:sz w:val="24"/>
+          <w:lang w:val="en-US" w:eastAsia="zh-CN"/>
+        </w:rPr>
+        <w:t>b</w:t>
+      </w:r>
+      <w:r>
+        <w:rPr>
+          <w:rFonts w:ascii="Calibri" w:eastAsia="DengXian" w:hAnsi="Calibri" w:cs="Times New Roman"/>
+          <w:sz w:val="24"/>
+          <w:lang w:val="en-US" w:eastAsia="zh-CN"/>
+        </w:rPr>
+        <w:t>readboard</w:t>
+      </w:r>
+      <w:r>
+        <w:rPr>
+          <w:rFonts w:ascii="Calibri" w:eastAsia="DengXian" w:hAnsi="Calibri" w:cs="Times New Roman"/>
+          <w:sz w:val="24"/>
+          <w:lang w:val="en-US" w:eastAsia="zh-CN"/>
+        </w:rPr>
+        <w:t xml:space="preserve"> concept introduces challenges </w:t>
+      </w:r>
+      <w:r>
+        <w:rPr>
+          <w:rFonts w:ascii="Calibri" w:eastAsia="DengXian" w:hAnsi="Calibri" w:cs="Times New Roman"/>
+          <w:sz w:val="24"/>
+          <w:lang w:val="en-US" w:eastAsia="zh-CN"/>
+        </w:rPr>
+        <w:t xml:space="preserve">for makers </w:t>
+      </w:r>
+      <w:r>
+        <w:rPr>
+          <w:rFonts w:ascii="Calibri" w:eastAsia="DengXian" w:hAnsi="Calibri" w:cs="Times New Roman"/>
+          <w:sz w:val="24"/>
+          <w:lang w:val="en-US" w:eastAsia="zh-CN"/>
+        </w:rPr>
+        <w:t xml:space="preserve">with assembly process </w:t>
+      </w:r>
+      <w:r>
+        <w:rPr>
+          <w:rFonts w:ascii="Calibri" w:eastAsia="DengXian" w:hAnsi="Calibri" w:cs="Times New Roman"/>
+          <w:sz w:val="24"/>
+          <w:lang w:val="en-US" w:eastAsia="zh-CN"/>
+        </w:rPr>
+        <w:t xml:space="preserve">as the solder </w:t>
+      </w:r>
+      <w:r>
+        <w:rPr>
+          <w:rFonts w:ascii="Calibri" w:eastAsia="DengXian" w:hAnsi="Calibri" w:cs="Times New Roman"/>
+          <w:sz w:val="24"/>
+          <w:lang w:val="en-US" w:eastAsia="zh-CN"/>
+        </w:rPr>
+        <w:t>pads</w:t>
+      </w:r>
+      <w:r>
+        <w:rPr>
+          <w:rFonts w:ascii="Calibri" w:eastAsia="DengXian" w:hAnsi="Calibri" w:cs="Times New Roman"/>
+          <w:sz w:val="24"/>
+          <w:lang w:val="en-US" w:eastAsia="zh-CN"/>
+        </w:rPr>
+        <w:t xml:space="preserve"> </w:t>
+      </w:r>
+      <w:r>
+        <w:rPr>
+          <w:rFonts w:ascii="Calibri" w:eastAsia="DengXian" w:hAnsi="Calibri" w:cs="Times New Roman"/>
+          <w:sz w:val="24"/>
+          <w:lang w:val="en-US" w:eastAsia="zh-CN"/>
+        </w:rPr>
+        <w:t>of</w:t>
+      </w:r>
+      <w:r>
+        <w:rPr>
+          <w:rFonts w:ascii="Calibri" w:eastAsia="DengXian" w:hAnsi="Calibri" w:cs="Times New Roman"/>
+          <w:sz w:val="24"/>
+          <w:lang w:val="en-US" w:eastAsia="zh-CN"/>
+        </w:rPr>
+        <w:t xml:space="preserve"> </w:t>
+      </w:r>
+      <w:r>
+        <w:rPr>
+          <w:rFonts w:ascii="Calibri" w:eastAsia="DengXian" w:hAnsi="Calibri" w:cs="Times New Roman"/>
+          <w:sz w:val="24"/>
+          <w:lang w:val="en-US" w:eastAsia="zh-CN"/>
+        </w:rPr>
+        <w:t>b</w:t>
+      </w:r>
+      <w:r>
+        <w:rPr>
+          <w:rFonts w:ascii="Calibri" w:eastAsia="DengXian" w:hAnsi="Calibri" w:cs="Times New Roman"/>
+          <w:sz w:val="24"/>
+          <w:lang w:val="en-US" w:eastAsia="zh-CN"/>
+        </w:rPr>
+        <w:t>readboard</w:t>
+      </w:r>
+      <w:r>
+        <w:rPr>
+          <w:rFonts w:ascii="Calibri" w:eastAsia="DengXian" w:hAnsi="Calibri" w:cs="Times New Roman"/>
+          <w:sz w:val="24"/>
+          <w:lang w:val="en-US" w:eastAsia="zh-CN"/>
+        </w:rPr>
+        <w:t xml:space="preserve"> pins are not large enough for solder to make </w:t>
+      </w:r>
+      <w:r>
+        <w:rPr>
+          <w:rFonts w:ascii="Calibri" w:eastAsia="DengXian" w:hAnsi="Calibri" w:cs="Times New Roman"/>
+          <w:sz w:val="24"/>
+          <w:lang w:val="en-US" w:eastAsia="zh-CN"/>
+        </w:rPr>
+        <w:t>connection with</w:t>
+      </w:r>
+      <w:r>
+        <w:rPr>
+          <w:rFonts w:ascii="Calibri" w:eastAsia="DengXian" w:hAnsi="Calibri" w:cs="Times New Roman"/>
+          <w:sz w:val="24"/>
+          <w:lang w:val="en-US" w:eastAsia="zh-CN"/>
+        </w:rPr>
+        <w:t xml:space="preserve"> </w:t>
+      </w:r>
+      <w:r>
+        <w:rPr>
+          <w:rFonts w:ascii="Calibri" w:eastAsia="DengXian" w:hAnsi="Calibri" w:cs="Times New Roman"/>
+          <w:sz w:val="24"/>
+          <w:lang w:val="en-US" w:eastAsia="zh-CN"/>
+        </w:rPr>
+        <w:t xml:space="preserve">solder pads of the </w:t>
+      </w:r>
+      <w:proofErr w:type="spellStart"/>
+      <w:r>
+        <w:rPr>
+          <w:rFonts w:ascii="Calibri" w:eastAsia="DengXian" w:hAnsi="Calibri" w:cs="Times New Roman"/>
+          <w:sz w:val="24"/>
+          <w:lang w:val="en-US" w:eastAsia="zh-CN"/>
+        </w:rPr>
+        <w:t>Trinkey</w:t>
+      </w:r>
+      <w:proofErr w:type="spellEnd"/>
+      <w:r>
+        <w:rPr>
+          <w:rFonts w:ascii="Calibri" w:eastAsia="DengXian" w:hAnsi="Calibri" w:cs="Times New Roman"/>
+          <w:sz w:val="24"/>
+          <w:lang w:val="en-US" w:eastAsia="zh-CN"/>
+        </w:rPr>
+        <w:t xml:space="preserve"> </w:t>
+      </w:r>
+      <w:r>
+        <w:rPr>
+          <w:rFonts w:ascii="Calibri" w:eastAsia="DengXian" w:hAnsi="Calibri" w:cs="Times New Roman"/>
+          <w:sz w:val="24"/>
+          <w:lang w:val="en-US" w:eastAsia="zh-CN"/>
+        </w:rPr>
+        <w:t>board</w:t>
+      </w:r>
+      <w:r>
+        <w:rPr>
+          <w:rFonts w:ascii="Calibri" w:eastAsia="DengXian" w:hAnsi="Calibri" w:cs="Times New Roman"/>
+          <w:sz w:val="24"/>
+          <w:lang w:val="en-US" w:eastAsia="zh-CN"/>
+        </w:rPr>
+        <w:t xml:space="preserve">. </w:t>
+      </w:r>
+      <w:r>
+        <w:rPr>
+          <w:rFonts w:ascii="Calibri" w:eastAsia="DengXian" w:hAnsi="Calibri" w:cs="Times New Roman"/>
+          <w:sz w:val="24"/>
+          <w:lang w:val="en-US" w:eastAsia="zh-CN"/>
+        </w:rPr>
+        <w:t>The b</w:t>
+      </w:r>
+      <w:r>
+        <w:rPr>
+          <w:rFonts w:ascii="Calibri" w:eastAsia="DengXian" w:hAnsi="Calibri" w:cs="Times New Roman"/>
+          <w:sz w:val="24"/>
+          <w:lang w:val="en-US" w:eastAsia="zh-CN"/>
+        </w:rPr>
+        <w:t>readboard</w:t>
+      </w:r>
+      <w:r>
+        <w:rPr>
+          <w:rFonts w:ascii="Calibri" w:eastAsia="DengXian" w:hAnsi="Calibri" w:cs="Times New Roman"/>
+          <w:sz w:val="24"/>
+          <w:lang w:val="en-US" w:eastAsia="zh-CN"/>
+        </w:rPr>
+        <w:t xml:space="preserve"> concept would require special tools</w:t>
+      </w:r>
+      <w:r>
+        <w:rPr>
+          <w:rFonts w:ascii="Calibri" w:eastAsia="DengXian" w:hAnsi="Calibri" w:cs="Times New Roman"/>
+          <w:sz w:val="24"/>
+          <w:lang w:val="en-US" w:eastAsia="zh-CN"/>
+        </w:rPr>
+        <w:t xml:space="preserve"> to </w:t>
+      </w:r>
+      <w:r>
+        <w:rPr>
+          <w:rFonts w:ascii="Calibri" w:eastAsia="DengXian" w:hAnsi="Calibri" w:cs="Times New Roman"/>
+          <w:sz w:val="24"/>
+          <w:lang w:val="en-US" w:eastAsia="zh-CN"/>
+        </w:rPr>
+        <w:t>drill/</w:t>
+      </w:r>
+      <w:r>
+        <w:rPr>
+          <w:rFonts w:ascii="Calibri" w:eastAsia="DengXian" w:hAnsi="Calibri" w:cs="Times New Roman"/>
+          <w:sz w:val="24"/>
+          <w:lang w:val="en-US" w:eastAsia="zh-CN"/>
+        </w:rPr>
+        <w:t xml:space="preserve">cut the </w:t>
+      </w:r>
+      <w:r>
+        <w:rPr>
+          <w:rFonts w:ascii="Calibri" w:eastAsia="DengXian" w:hAnsi="Calibri" w:cs="Times New Roman"/>
+          <w:sz w:val="24"/>
+          <w:lang w:val="en-US" w:eastAsia="zh-CN"/>
+        </w:rPr>
         <w:lastRenderedPageBreak/>
-        <w:t>The concept selected is to look at offering both the Breadboard and Dual-</w:t>
-      </w:r>
-      <w:r>
-        <w:rPr>
-          <w:rFonts w:ascii="Calibri" w:eastAsia="DengXian" w:hAnsi="Calibri" w:cs="Times New Roman"/>
-          <w:sz w:val="24"/>
-          <w:lang w:val="en-US" w:eastAsia="zh-CN"/>
-        </w:rPr>
-        <w:t>Version</w:t>
-      </w:r>
-      <w:r>
-        <w:rPr>
-          <w:rFonts w:ascii="Calibri" w:eastAsia="DengXian" w:hAnsi="Calibri" w:cs="Times New Roman"/>
-          <w:sz w:val="24"/>
-          <w:lang w:val="en-US" w:eastAsia="zh-CN"/>
-        </w:rPr>
-        <w:t xml:space="preserve"> 1 options, so that a maker can utilize the </w:t>
-      </w:r>
-      <w:bookmarkStart w:id="2" w:name="_Hlk117863071"/>
-      <w:r>
-        <w:rPr>
-          <w:rFonts w:ascii="Calibri" w:eastAsia="DengXian" w:hAnsi="Calibri" w:cs="Times New Roman"/>
-          <w:sz w:val="24"/>
-          <w:lang w:val="en-US" w:eastAsia="zh-CN"/>
-        </w:rPr>
-        <w:t xml:space="preserve">breadboard version </w:t>
-      </w:r>
-      <w:bookmarkEnd w:id="2"/>
-      <w:r>
-        <w:rPr>
-          <w:rFonts w:ascii="Calibri" w:eastAsia="DengXian" w:hAnsi="Calibri" w:cs="Times New Roman"/>
-          <w:sz w:val="24"/>
-          <w:lang w:val="en-US" w:eastAsia="zh-CN"/>
-        </w:rPr>
-        <w:t xml:space="preserve">for the least expensive option and use a custom PCB when producing quantities of 5 or more. </w:t>
+        <w:t>b</w:t>
+      </w:r>
+      <w:r>
+        <w:rPr>
+          <w:rFonts w:ascii="Calibri" w:eastAsia="DengXian" w:hAnsi="Calibri" w:cs="Times New Roman"/>
+          <w:sz w:val="24"/>
+          <w:lang w:val="en-US" w:eastAsia="zh-CN"/>
+        </w:rPr>
+        <w:t>readboard</w:t>
+      </w:r>
+      <w:r>
+        <w:rPr>
+          <w:rFonts w:ascii="Calibri" w:eastAsia="DengXian" w:hAnsi="Calibri" w:cs="Times New Roman"/>
+          <w:sz w:val="24"/>
+          <w:lang w:val="en-US" w:eastAsia="zh-CN"/>
+        </w:rPr>
+        <w:t>.</w:t>
+      </w:r>
+      <w:r>
+        <w:rPr>
+          <w:rFonts w:ascii="Calibri" w:eastAsia="DengXian" w:hAnsi="Calibri" w:cs="Times New Roman"/>
+          <w:sz w:val="24"/>
+          <w:lang w:val="en-US" w:eastAsia="zh-CN"/>
+        </w:rPr>
+        <w:t xml:space="preserve"> </w:t>
+      </w:r>
+      <w:r>
+        <w:rPr>
+          <w:rFonts w:ascii="Calibri" w:eastAsia="DengXian" w:hAnsi="Calibri" w:cs="Times New Roman"/>
+          <w:sz w:val="24"/>
+          <w:lang w:val="en-US" w:eastAsia="zh-CN"/>
+        </w:rPr>
+        <w:t xml:space="preserve">This </w:t>
+      </w:r>
+      <w:r>
+        <w:rPr>
+          <w:rFonts w:ascii="Calibri" w:eastAsia="DengXian" w:hAnsi="Calibri" w:cs="Times New Roman"/>
+          <w:sz w:val="24"/>
+          <w:lang w:val="en-US" w:eastAsia="zh-CN"/>
+        </w:rPr>
+        <w:t xml:space="preserve">would make </w:t>
+      </w:r>
+      <w:r>
+        <w:rPr>
+          <w:rFonts w:ascii="Calibri" w:eastAsia="DengXian" w:hAnsi="Calibri" w:cs="Times New Roman"/>
+          <w:sz w:val="24"/>
+          <w:lang w:val="en-US" w:eastAsia="zh-CN"/>
+        </w:rPr>
+        <w:t>the assembly process complex for most makers and</w:t>
+      </w:r>
+      <w:r>
+        <w:rPr>
+          <w:rFonts w:ascii="Calibri" w:eastAsia="DengXian" w:hAnsi="Calibri" w:cs="Times New Roman"/>
+          <w:sz w:val="24"/>
+          <w:lang w:val="en-US" w:eastAsia="zh-CN"/>
+        </w:rPr>
+        <w:t xml:space="preserve"> </w:t>
+      </w:r>
+      <w:r>
+        <w:rPr>
+          <w:rFonts w:ascii="Calibri" w:eastAsia="DengXian" w:hAnsi="Calibri" w:cs="Times New Roman"/>
+          <w:sz w:val="24"/>
+          <w:lang w:val="en-US" w:eastAsia="zh-CN"/>
+        </w:rPr>
+        <w:t xml:space="preserve">could result </w:t>
+      </w:r>
+      <w:r>
+        <w:rPr>
+          <w:rFonts w:ascii="Calibri" w:eastAsia="DengXian" w:hAnsi="Calibri" w:cs="Times New Roman"/>
+          <w:sz w:val="24"/>
+          <w:lang w:val="en-US" w:eastAsia="zh-CN"/>
+        </w:rPr>
+        <w:t xml:space="preserve">in </w:t>
+      </w:r>
+      <w:r>
+        <w:rPr>
+          <w:rFonts w:ascii="Calibri" w:eastAsia="DengXian" w:hAnsi="Calibri" w:cs="Times New Roman"/>
+          <w:sz w:val="24"/>
+          <w:lang w:val="en-US" w:eastAsia="zh-CN"/>
+        </w:rPr>
+        <w:t>mis assembly</w:t>
+      </w:r>
+      <w:r>
+        <w:rPr>
+          <w:rFonts w:ascii="Calibri" w:eastAsia="DengXian" w:hAnsi="Calibri" w:cs="Times New Roman"/>
+          <w:sz w:val="24"/>
+          <w:lang w:val="en-US" w:eastAsia="zh-CN"/>
+        </w:rPr>
+        <w:t xml:space="preserve"> of the unit.</w:t>
       </w:r>
     </w:p>
     <w:p>
       <w:pPr>
-        <w:rPr>
+        <w:spacing w:after="160" w:line="259" w:lineRule="auto"/>
+        <w:rPr>
+          <w:rFonts w:ascii="Calibri" w:eastAsia="DengXian" w:hAnsi="Calibri" w:cs="Times New Roman"/>
+          <w:sz w:val="24"/>
+          <w:lang w:val="en-US" w:eastAsia="zh-CN"/>
+        </w:rPr>
+      </w:pPr>
+      <w:r>
+        <w:rPr>
+          <w:rFonts w:ascii="Calibri" w:eastAsia="DengXian" w:hAnsi="Calibri" w:cs="Times New Roman"/>
+          <w:sz w:val="24"/>
+          <w:lang w:val="en-US" w:eastAsia="zh-CN"/>
+        </w:rPr>
+        <w:t xml:space="preserve">The concept selected is to look at offering both the </w:t>
+      </w:r>
+      <w:r>
+        <w:rPr>
+          <w:rFonts w:ascii="Calibri" w:eastAsia="DengXian" w:hAnsi="Calibri" w:cs="Times New Roman"/>
+          <w:sz w:val="24"/>
           <w:lang w:val="en-US"/>
         </w:rPr>
-      </w:pPr>
+        <w:t>3D Printed</w:t>
+      </w:r>
+      <w:r>
+        <w:rPr>
+          <w:rFonts w:ascii="Calibri" w:eastAsia="DengXian" w:hAnsi="Calibri" w:cs="Times New Roman"/>
+          <w:sz w:val="24"/>
+          <w:lang w:val="en-US" w:eastAsia="zh-CN"/>
+        </w:rPr>
+        <w:t xml:space="preserve"> </w:t>
+      </w:r>
+      <w:r>
+        <w:rPr>
+          <w:rFonts w:ascii="Calibri" w:eastAsia="DengXian" w:hAnsi="Calibri" w:cs="Times New Roman"/>
+          <w:sz w:val="24"/>
+          <w:lang w:val="en-US" w:eastAsia="zh-CN"/>
+        </w:rPr>
+        <w:t>and Dual-</w:t>
+      </w:r>
+      <w:r>
+        <w:rPr>
+          <w:rFonts w:ascii="Calibri" w:eastAsia="DengXian" w:hAnsi="Calibri" w:cs="Times New Roman"/>
+          <w:sz w:val="24"/>
+          <w:lang w:val="en-US" w:eastAsia="zh-CN"/>
+        </w:rPr>
+        <w:t>Version</w:t>
+      </w:r>
+      <w:r>
+        <w:rPr>
+          <w:rFonts w:ascii="Calibri" w:eastAsia="DengXian" w:hAnsi="Calibri" w:cs="Times New Roman"/>
+          <w:sz w:val="24"/>
+          <w:lang w:val="en-US" w:eastAsia="zh-CN"/>
+        </w:rPr>
+        <w:t xml:space="preserve"> 1 options, so that a maker can utilize the </w:t>
+      </w:r>
+      <w:bookmarkStart w:id="3" w:name="_Hlk117863071"/>
+      <w:r>
+        <w:rPr>
+          <w:rFonts w:ascii="Calibri" w:eastAsia="DengXian" w:hAnsi="Calibri" w:cs="Times New Roman"/>
+          <w:sz w:val="24"/>
+          <w:lang w:val="en-US"/>
+        </w:rPr>
+        <w:t>3D Printed</w:t>
+      </w:r>
+      <w:r>
+        <w:rPr>
+          <w:rFonts w:ascii="Calibri" w:eastAsia="DengXian" w:hAnsi="Calibri" w:cs="Times New Roman"/>
+          <w:sz w:val="24"/>
+          <w:lang w:val="en-US" w:eastAsia="zh-CN"/>
+        </w:rPr>
+        <w:t xml:space="preserve"> </w:t>
+      </w:r>
+      <w:r>
+        <w:rPr>
+          <w:rFonts w:ascii="Calibri" w:eastAsia="DengXian" w:hAnsi="Calibri" w:cs="Times New Roman"/>
+          <w:sz w:val="24"/>
+          <w:lang w:val="en-US" w:eastAsia="zh-CN"/>
+        </w:rPr>
+        <w:t xml:space="preserve">version </w:t>
+      </w:r>
+      <w:bookmarkEnd w:id="3"/>
+      <w:r>
+        <w:rPr>
+          <w:rFonts w:ascii="Calibri" w:eastAsia="DengXian" w:hAnsi="Calibri" w:cs="Times New Roman"/>
+          <w:sz w:val="24"/>
+          <w:lang w:val="en-US" w:eastAsia="zh-CN"/>
+        </w:rPr>
+        <w:t xml:space="preserve">for the least expensive option and use a custom PCB when producing quantities of 5 or more. </w:t>
+      </w:r>
     </w:p>
     <w:p>
       <w:pPr>
@@ -11150,11 +11766,9 @@
       <w:r>
         <w:t xml:space="preserve">It’s a more </w:t>
       </w:r>
-      <w:proofErr w:type="gramStart"/>
-      <w:r>
-        <w:t>cost effective</w:t>
-      </w:r>
-      <w:proofErr w:type="gramEnd"/>
+      <w:r>
+        <w:t>cost-effective</w:t>
+      </w:r>
       <w:r>
         <w:t xml:space="preserve"> option compare</w:t>
       </w:r>
@@ -11233,7 +11847,7 @@
                     <pic:cNvPicPr/>
                   </pic:nvPicPr>
                   <pic:blipFill>
-                    <a:blip r:embed="rId51">
+                    <a:blip r:embed="rId52">
                       <a:extLst>
                         <a:ext uri="{28A0092B-C50C-407E-A947-70E740481C1C}">
                           <a14:useLocalDpi xmlns:a14="http://schemas.microsoft.com/office/drawing/2010/main" val="0"/>
@@ -11286,7 +11900,13 @@
         <w:t xml:space="preserve">Create the </w:t>
       </w:r>
       <w:r>
-        <w:t>breadboard version</w:t>
+        <w:t>3D Printed</w:t>
+      </w:r>
+      <w:r>
+        <w:t xml:space="preserve"> </w:t>
+      </w:r>
+      <w:r>
+        <w:t>version</w:t>
       </w:r>
       <w:r>
         <w:t xml:space="preserve"> for smaller builds </w:t>
@@ -11338,8 +11958,8 @@
       </w:r>
     </w:p>
     <w:sectPr>
-      <w:headerReference w:type="default" r:id="rId52"/>
-      <w:footerReference w:type="default" r:id="rId53"/>
+      <w:headerReference w:type="default" r:id="rId53"/>
+      <w:footerReference w:type="default" r:id="rId54"/>
       <w:pgSz w:w="12240" w:h="15840"/>
       <w:pgMar w:top="1440" w:right="1440" w:bottom="1440" w:left="1440" w:header="708" w:footer="708" w:gutter="0"/>
       <w:cols w:space="708"/>
@@ -11369,6 +11989,13 @@
       <w:r>
         <w:continuationSeparator/>
       </w:r>
+    </w:p>
+  </w:endnote>
+  <w:endnote w:type="continuationNotice" w:id="1">
+    <w:p>
+      <w:pPr>
+        <w:spacing w:after="0" w:line="240" w:lineRule="auto"/>
+      </w:pPr>
     </w:p>
   </w:endnote>
 </w:endnotes>
@@ -11721,6 +12348,13 @@
       </w:r>
     </w:p>
   </w:footnote>
+  <w:footnote w:type="continuationNotice" w:id="1">
+    <w:p>
+      <w:pPr>
+        <w:spacing w:after="0" w:line="240" w:lineRule="auto"/>
+      </w:pPr>
+    </w:p>
+  </w:footnote>
 </w:footnotes>
 </file>
 
@@ -11749,7 +12383,7 @@
         <w:szCs w:val="36"/>
       </w:rPr>
       <w:drawing>
-        <wp:anchor distT="0" distB="0" distL="114300" distR="114300" simplePos="0" relativeHeight="251659264" behindDoc="0" locked="0" layoutInCell="1" allowOverlap="1" wp14:anchorId="1809333D" wp14:editId="00FDAD73">
+        <wp:anchor distT="0" distB="0" distL="114300" distR="114300" simplePos="0" relativeHeight="251658240" behindDoc="0" locked="0" layoutInCell="1" allowOverlap="1" wp14:anchorId="1809333D" wp14:editId="00FDAD73">
           <wp:simplePos x="0" y="0"/>
           <wp:positionH relativeFrom="margin">
             <wp:align>right</wp:align>
@@ -13542,6 +14176,92 @@
     </w:lvl>
   </w:abstractNum>
   <w:abstractNum w:abstractNumId="15" w15:restartNumberingAfterBreak="0">
+    <w:nsid w:val="3D0E778F"/>
+    <w:multiLevelType w:val="hybridMultilevel"/>
+    <w:tmpl w:val="E21276CC"/>
+    <w:lvl w:ilvl="0" w:tplc="FFFFFFFF">
+      <w:start w:val="1"/>
+      <w:numFmt w:val="decimal"/>
+      <w:lvlText w:val="%1)"/>
+      <w:lvlJc w:val="left"/>
+      <w:pPr>
+        <w:ind w:left="2160" w:hanging="360"/>
+      </w:pPr>
+    </w:lvl>
+    <w:lvl w:ilvl="1" w:tplc="FFFFFFFF" w:tentative="1">
+      <w:start w:val="1"/>
+      <w:numFmt w:val="lowerLetter"/>
+      <w:lvlText w:val="%2."/>
+      <w:lvlJc w:val="left"/>
+      <w:pPr>
+        <w:ind w:left="2880" w:hanging="360"/>
+      </w:pPr>
+    </w:lvl>
+    <w:lvl w:ilvl="2" w:tplc="FFFFFFFF" w:tentative="1">
+      <w:start w:val="1"/>
+      <w:numFmt w:val="lowerRoman"/>
+      <w:lvlText w:val="%3."/>
+      <w:lvlJc w:val="right"/>
+      <w:pPr>
+        <w:ind w:left="3600" w:hanging="180"/>
+      </w:pPr>
+    </w:lvl>
+    <w:lvl w:ilvl="3" w:tplc="FFFFFFFF" w:tentative="1">
+      <w:start w:val="1"/>
+      <w:numFmt w:val="decimal"/>
+      <w:lvlText w:val="%4."/>
+      <w:lvlJc w:val="left"/>
+      <w:pPr>
+        <w:ind w:left="4320" w:hanging="360"/>
+      </w:pPr>
+    </w:lvl>
+    <w:lvl w:ilvl="4" w:tplc="FFFFFFFF" w:tentative="1">
+      <w:start w:val="1"/>
+      <w:numFmt w:val="lowerLetter"/>
+      <w:lvlText w:val="%5."/>
+      <w:lvlJc w:val="left"/>
+      <w:pPr>
+        <w:ind w:left="5040" w:hanging="360"/>
+      </w:pPr>
+    </w:lvl>
+    <w:lvl w:ilvl="5" w:tplc="FFFFFFFF" w:tentative="1">
+      <w:start w:val="1"/>
+      <w:numFmt w:val="lowerRoman"/>
+      <w:lvlText w:val="%6."/>
+      <w:lvlJc w:val="right"/>
+      <w:pPr>
+        <w:ind w:left="5760" w:hanging="180"/>
+      </w:pPr>
+    </w:lvl>
+    <w:lvl w:ilvl="6" w:tplc="FFFFFFFF" w:tentative="1">
+      <w:start w:val="1"/>
+      <w:numFmt w:val="decimal"/>
+      <w:lvlText w:val="%7."/>
+      <w:lvlJc w:val="left"/>
+      <w:pPr>
+        <w:ind w:left="6480" w:hanging="360"/>
+      </w:pPr>
+    </w:lvl>
+    <w:lvl w:ilvl="7" w:tplc="FFFFFFFF" w:tentative="1">
+      <w:start w:val="1"/>
+      <w:numFmt w:val="lowerLetter"/>
+      <w:lvlText w:val="%8."/>
+      <w:lvlJc w:val="left"/>
+      <w:pPr>
+        <w:ind w:left="7200" w:hanging="360"/>
+      </w:pPr>
+    </w:lvl>
+    <w:lvl w:ilvl="8" w:tplc="FFFFFFFF" w:tentative="1">
+      <w:start w:val="1"/>
+      <w:numFmt w:val="lowerRoman"/>
+      <w:lvlText w:val="%9."/>
+      <w:lvlJc w:val="right"/>
+      <w:pPr>
+        <w:ind w:left="7920" w:hanging="180"/>
+      </w:pPr>
+    </w:lvl>
+  </w:abstractNum>
+  <w:abstractNum w:abstractNumId="16" w15:restartNumberingAfterBreak="0">
     <w:nsid w:val="467715D3"/>
     <w:multiLevelType w:val="hybridMultilevel"/>
     <w:tmpl w:val="6502730A"/>
@@ -13642,7 +14362,7 @@
       </w:pPr>
     </w:lvl>
   </w:abstractNum>
-  <w:abstractNum w:abstractNumId="16" w15:restartNumberingAfterBreak="0">
+  <w:abstractNum w:abstractNumId="17" w15:restartNumberingAfterBreak="0">
     <w:nsid w:val="4F45579F"/>
     <w:multiLevelType w:val="hybridMultilevel"/>
     <w:tmpl w:val="1026EBB8"/>
@@ -13728,7 +14448,7 @@
       </w:pPr>
     </w:lvl>
   </w:abstractNum>
-  <w:abstractNum w:abstractNumId="17" w15:restartNumberingAfterBreak="0">
+  <w:abstractNum w:abstractNumId="18" w15:restartNumberingAfterBreak="0">
     <w:nsid w:val="53006B05"/>
     <w:multiLevelType w:val="hybridMultilevel"/>
     <w:tmpl w:val="F0EACAE4"/>
@@ -13817,7 +14537,7 @@
       </w:pPr>
     </w:lvl>
   </w:abstractNum>
-  <w:abstractNum w:abstractNumId="18" w15:restartNumberingAfterBreak="0">
+  <w:abstractNum w:abstractNumId="19" w15:restartNumberingAfterBreak="0">
     <w:nsid w:val="5D8213F5"/>
     <w:multiLevelType w:val="hybridMultilevel"/>
     <w:tmpl w:val="291A1C48"/>
@@ -13906,7 +14626,7 @@
       </w:pPr>
     </w:lvl>
   </w:abstractNum>
-  <w:abstractNum w:abstractNumId="19" w15:restartNumberingAfterBreak="0">
+  <w:abstractNum w:abstractNumId="20" w15:restartNumberingAfterBreak="0">
     <w:nsid w:val="65DB3C35"/>
     <w:multiLevelType w:val="hybridMultilevel"/>
     <w:tmpl w:val="F4B0C8BA"/>
@@ -14019,7 +14739,7 @@
       </w:rPr>
     </w:lvl>
   </w:abstractNum>
-  <w:abstractNum w:abstractNumId="20" w15:restartNumberingAfterBreak="0">
+  <w:abstractNum w:abstractNumId="21" w15:restartNumberingAfterBreak="0">
     <w:nsid w:val="68013AA5"/>
     <w:multiLevelType w:val="hybridMultilevel"/>
     <w:tmpl w:val="6B74A002"/>
@@ -14108,7 +14828,7 @@
       </w:pPr>
     </w:lvl>
   </w:abstractNum>
-  <w:abstractNum w:abstractNumId="21" w15:restartNumberingAfterBreak="0">
+  <w:abstractNum w:abstractNumId="22" w15:restartNumberingAfterBreak="0">
     <w:nsid w:val="684F5A33"/>
     <w:multiLevelType w:val="hybridMultilevel"/>
     <w:tmpl w:val="6BF27974"/>
@@ -14209,7 +14929,7 @@
       </w:pPr>
     </w:lvl>
   </w:abstractNum>
-  <w:abstractNum w:abstractNumId="22" w15:restartNumberingAfterBreak="0">
+  <w:abstractNum w:abstractNumId="23" w15:restartNumberingAfterBreak="0">
     <w:nsid w:val="6A9B114E"/>
     <w:multiLevelType w:val="hybridMultilevel"/>
     <w:tmpl w:val="0CA4317A"/>
@@ -14322,7 +15042,7 @@
       </w:rPr>
     </w:lvl>
   </w:abstractNum>
-  <w:abstractNum w:abstractNumId="23" w15:restartNumberingAfterBreak="0">
+  <w:abstractNum w:abstractNumId="24" w15:restartNumberingAfterBreak="0">
     <w:nsid w:val="6B340247"/>
     <w:multiLevelType w:val="hybridMultilevel"/>
     <w:tmpl w:val="E21276CC"/>
@@ -14408,7 +15128,7 @@
       </w:pPr>
     </w:lvl>
   </w:abstractNum>
-  <w:abstractNum w:abstractNumId="24" w15:restartNumberingAfterBreak="0">
+  <w:abstractNum w:abstractNumId="25" w15:restartNumberingAfterBreak="0">
     <w:nsid w:val="6B48038C"/>
     <w:multiLevelType w:val="hybridMultilevel"/>
     <w:tmpl w:val="B6B855CE"/>
@@ -14509,7 +15229,7 @@
       </w:pPr>
     </w:lvl>
   </w:abstractNum>
-  <w:abstractNum w:abstractNumId="25" w15:restartNumberingAfterBreak="0">
+  <w:abstractNum w:abstractNumId="26" w15:restartNumberingAfterBreak="0">
     <w:nsid w:val="6B765975"/>
     <w:multiLevelType w:val="hybridMultilevel"/>
     <w:tmpl w:val="8888746C"/>
@@ -14598,7 +15318,7 @@
       </w:pPr>
     </w:lvl>
   </w:abstractNum>
-  <w:abstractNum w:abstractNumId="26" w15:restartNumberingAfterBreak="0">
+  <w:abstractNum w:abstractNumId="27" w15:restartNumberingAfterBreak="0">
     <w:nsid w:val="71120319"/>
     <w:multiLevelType w:val="hybridMultilevel"/>
     <w:tmpl w:val="0FA8E94A"/>
@@ -14699,7 +15419,7 @@
       </w:pPr>
     </w:lvl>
   </w:abstractNum>
-  <w:abstractNum w:abstractNumId="27" w15:restartNumberingAfterBreak="0">
+  <w:abstractNum w:abstractNumId="28" w15:restartNumberingAfterBreak="0">
     <w:nsid w:val="7A6D0761"/>
     <w:multiLevelType w:val="hybridMultilevel"/>
     <w:tmpl w:val="8158A830"/>
@@ -14795,7 +15515,7 @@
     <w:abstractNumId w:val="6"/>
   </w:num>
   <w:num w:numId="4" w16cid:durableId="387144483">
-    <w:abstractNumId w:val="22"/>
+    <w:abstractNumId w:val="23"/>
   </w:num>
   <w:num w:numId="5" w16cid:durableId="879123975">
     <w:abstractNumId w:val="9"/>
@@ -14804,28 +15524,28 @@
     <w:abstractNumId w:val="4"/>
   </w:num>
   <w:num w:numId="7" w16cid:durableId="1371147469">
-    <w:abstractNumId w:val="24"/>
+    <w:abstractNumId w:val="25"/>
   </w:num>
   <w:num w:numId="8" w16cid:durableId="1029068290">
-    <w:abstractNumId w:val="25"/>
+    <w:abstractNumId w:val="26"/>
   </w:num>
   <w:num w:numId="9" w16cid:durableId="1899053456">
-    <w:abstractNumId w:val="16"/>
+    <w:abstractNumId w:val="17"/>
   </w:num>
   <w:num w:numId="10" w16cid:durableId="2144733316">
-    <w:abstractNumId w:val="17"/>
+    <w:abstractNumId w:val="18"/>
   </w:num>
   <w:num w:numId="11" w16cid:durableId="1657682392">
-    <w:abstractNumId w:val="15"/>
+    <w:abstractNumId w:val="16"/>
   </w:num>
   <w:num w:numId="12" w16cid:durableId="1584485533">
     <w:abstractNumId w:val="12"/>
   </w:num>
   <w:num w:numId="13" w16cid:durableId="1134984867">
-    <w:abstractNumId w:val="18"/>
+    <w:abstractNumId w:val="19"/>
   </w:num>
   <w:num w:numId="14" w16cid:durableId="235821041">
-    <w:abstractNumId w:val="27"/>
+    <w:abstractNumId w:val="28"/>
   </w:num>
   <w:num w:numId="15" w16cid:durableId="1178351022">
     <w:abstractNumId w:val="7"/>
@@ -14840,19 +15560,19 @@
     <w:abstractNumId w:val="11"/>
   </w:num>
   <w:num w:numId="19" w16cid:durableId="94450820">
-    <w:abstractNumId w:val="23"/>
+    <w:abstractNumId w:val="24"/>
   </w:num>
   <w:num w:numId="20" w16cid:durableId="279800776">
-    <w:abstractNumId w:val="20"/>
+    <w:abstractNumId w:val="21"/>
   </w:num>
   <w:num w:numId="21" w16cid:durableId="1575042287">
-    <w:abstractNumId w:val="21"/>
+    <w:abstractNumId w:val="22"/>
   </w:num>
   <w:num w:numId="22" w16cid:durableId="1258294320">
     <w:abstractNumId w:val="3"/>
   </w:num>
   <w:num w:numId="23" w16cid:durableId="1984654676">
-    <w:abstractNumId w:val="26"/>
+    <w:abstractNumId w:val="27"/>
   </w:num>
   <w:num w:numId="24" w16cid:durableId="879051519">
     <w:abstractNumId w:val="10"/>
@@ -14867,7 +15587,10 @@
     <w:abstractNumId w:val="8"/>
   </w:num>
   <w:num w:numId="28" w16cid:durableId="327094845">
-    <w:abstractNumId w:val="19"/>
+    <w:abstractNumId w:val="20"/>
+  </w:num>
+  <w:num w:numId="29" w16cid:durableId="1823496577">
+    <w:abstractNumId w:val="15"/>
   </w:num>
 </w:numbering>
 </file>
@@ -16408,17 +17131,6 @@
 </file>
 
 <file path=customXml/item1.xml><?xml version="1.0" encoding="utf-8"?>
-<p:properties xmlns:p="http://schemas.microsoft.com/office/2006/metadata/properties" xmlns:xsi="http://www.w3.org/2001/XMLSchema-instance" xmlns:pc="http://schemas.microsoft.com/office/infopath/2007/PartnerControls">
-  <documentManagement>
-    <TaxCatchAll xmlns="72c39c84-b0a3-45a2-a38c-ff46bb47f11f" xsi:nil="true"/>
-    <lcf76f155ced4ddcb4097134ff3c332f xmlns="cf9f6c1f-8ad0-4eb8-bb2b-fb0b622a341e">
-      <Terms xmlns="http://schemas.microsoft.com/office/infopath/2007/PartnerControls"/>
-    </lcf76f155ced4ddcb4097134ff3c332f>
-  </documentManagement>
-</p:properties>
-</file>
-
-<file path=customXml/item2.xml><?xml version="1.0" encoding="utf-8"?>
 <?mso-contentType ?>
 <FormTemplates xmlns="http://schemas.microsoft.com/sharepoint/v3/contenttype/forms">
   <Display>DocumentLibraryForm</Display>
@@ -16427,7 +17139,7 @@
 </FormTemplates>
 </file>
 
-<file path=customXml/item3.xml><?xml version="1.0" encoding="utf-8"?>
+<file path=customXml/item2.xml><?xml version="1.0" encoding="utf-8"?>
 <ct:contentTypeSchema xmlns:ct="http://schemas.microsoft.com/office/2006/metadata/contentType" xmlns:ma="http://schemas.microsoft.com/office/2006/metadata/properties/metaAttributes" ct:_="" ma:_="" ma:contentTypeName="Document" ma:contentTypeID="0x010100B51EC7ECFAC78D4E8EF6CBAFFF0B3505" ma:contentTypeVersion="16" ma:contentTypeDescription="Create a new document." ma:contentTypeScope="" ma:versionID="a38268523a36e7284a4a2063ac01106c">
   <xsd:schema xmlns:xsd="http://www.w3.org/2001/XMLSchema" xmlns:xs="http://www.w3.org/2001/XMLSchema" xmlns:p="http://schemas.microsoft.com/office/2006/metadata/properties" xmlns:ns2="cf9f6c1f-8ad0-4eb8-bb2b-fb0b622a341e" xmlns:ns3="72c39c84-b0a3-45a2-a38c-ff46bb47f11f" targetNamespace="http://schemas.microsoft.com/office/2006/metadata/properties" ma:root="true" ma:fieldsID="890835d1009e2f2eb5b198bf07e33774" ns2:_="" ns3:_="">
     <xsd:import namespace="cf9f6c1f-8ad0-4eb8-bb2b-fb0b622a341e"/>
@@ -16664,18 +17376,18 @@
 </ct:contentTypeSchema>
 </file>
 
-<file path=customXml/itemProps1.xml><?xml version="1.0" encoding="utf-8"?>
-<ds:datastoreItem xmlns:ds="http://schemas.openxmlformats.org/officeDocument/2006/customXml" ds:itemID="{5B2B891A-58C0-4D69-B3C8-73525E787E48}">
-  <ds:schemaRefs>
-    <ds:schemaRef ds:uri="http://schemas.microsoft.com/office/2006/metadata/properties"/>
-    <ds:schemaRef ds:uri="http://schemas.microsoft.com/office/infopath/2007/PartnerControls"/>
-    <ds:schemaRef ds:uri="72c39c84-b0a3-45a2-a38c-ff46bb47f11f"/>
-    <ds:schemaRef ds:uri="cf9f6c1f-8ad0-4eb8-bb2b-fb0b622a341e"/>
-  </ds:schemaRefs>
-</ds:datastoreItem>
+<file path=customXml/item3.xml><?xml version="1.0" encoding="utf-8"?>
+<p:properties xmlns:p="http://schemas.microsoft.com/office/2006/metadata/properties" xmlns:xsi="http://www.w3.org/2001/XMLSchema-instance" xmlns:pc="http://schemas.microsoft.com/office/infopath/2007/PartnerControls">
+  <documentManagement>
+    <TaxCatchAll xmlns="72c39c84-b0a3-45a2-a38c-ff46bb47f11f" xsi:nil="true"/>
+    <lcf76f155ced4ddcb4097134ff3c332f xmlns="cf9f6c1f-8ad0-4eb8-bb2b-fb0b622a341e">
+      <Terms xmlns="http://schemas.microsoft.com/office/infopath/2007/PartnerControls"/>
+    </lcf76f155ced4ddcb4097134ff3c332f>
+  </documentManagement>
+</p:properties>
 </file>
 
-<file path=customXml/itemProps2.xml><?xml version="1.0" encoding="utf-8"?>
+<file path=customXml/itemProps1.xml><?xml version="1.0" encoding="utf-8"?>
 <ds:datastoreItem xmlns:ds="http://schemas.openxmlformats.org/officeDocument/2006/customXml" ds:itemID="{6F0D11E1-4A7D-4AF9-A456-A7E3E7138860}">
   <ds:schemaRefs>
     <ds:schemaRef ds:uri="http://schemas.microsoft.com/sharepoint/v3/contenttype/forms"/>
@@ -16683,7 +17395,7 @@
 </ds:datastoreItem>
 </file>
 
-<file path=customXml/itemProps3.xml><?xml version="1.0" encoding="utf-8"?>
+<file path=customXml/itemProps2.xml><?xml version="1.0" encoding="utf-8"?>
 <ds:datastoreItem xmlns:ds="http://schemas.openxmlformats.org/officeDocument/2006/customXml" ds:itemID="{E1225B70-3243-4B2F-AF6D-36338EFB37E2}">
   <ds:schemaRefs>
     <ds:schemaRef ds:uri="http://schemas.microsoft.com/office/2006/metadata/contentType"/>
@@ -16700,4 +17412,15 @@
     <ds:schemaRef ds:uri="http://schemas.microsoft.com/internal/obd"/>
   </ds:schemaRefs>
 </ds:datastoreItem>
+</file>
+
+<file path=customXml/itemProps3.xml><?xml version="1.0" encoding="utf-8"?>
+<ds:datastoreItem xmlns:ds="http://schemas.openxmlformats.org/officeDocument/2006/customXml" ds:itemID="{5B2B891A-58C0-4D69-B3C8-73525E787E48}">
+  <ds:schemaRefs>
+    <ds:schemaRef ds:uri="http://schemas.microsoft.com/office/2006/metadata/properties"/>
+    <ds:schemaRef ds:uri="http://schemas.microsoft.com/office/infopath/2007/PartnerControls"/>
+    <ds:schemaRef ds:uri="72c39c84-b0a3-45a2-a38c-ff46bb47f11f"/>
+    <ds:schemaRef ds:uri="cf9f6c1f-8ad0-4eb8-bb2b-fb0b622a341e"/>
+  </ds:schemaRefs>
+</ds:datastoreItem>
 </file>
</xml_diff>